<commit_message>
fix expoert feature, fix  edit feature
</commit_message>
<xml_diff>
--- a/kas-ipnu-ippnu.docx
+++ b/kas-ipnu-ippnu.docx
@@ -5,7 +5,7 @@
     <w:tbl>
       <w:tblPr>
         <w:tblStyle w:val="TableGrid"/>
-        <w:tblpPr w:leftFromText="180" w:rightFromText="180" w:vertAnchor="page" w:horzAnchor="margin" w:tblpXSpec="center" w:tblpY="2411"/>
+        <w:tblpPr w:leftFromText="180" w:rightFromText="180" w:vertAnchor="page" w:horzAnchor="margin" w:tblpY="1701"/>
         <w:tblW w:w="0" w:type="auto"/>
         <w:tblLook w:val="04A0" w:firstRow="1" w:lastRow="0" w:firstColumn="1" w:lastColumn="0" w:noHBand="0" w:noVBand="1"/>
       </w:tblPr>
@@ -23,20 +23,20 @@
         </w:trPr>
         <w:tc>
           <w:tcPr>
-            <w:tcW w:w="699" w:type="dxa"/>
+            <w:tcW w:w="700" w:type="dxa"/>
           </w:tcPr>
           <w:p>
             <w:pPr>
               <w:jc w:val="center"/>
               <w:rPr>
-                <w:rFonts w:asciiTheme="majorBidi" w:hAnsiTheme="majorBidi" w:cstheme="majorBidi"/>
+                <w:rFonts w:cstheme="minorHAnsi"/>
                 <w:sz w:val="24"/>
                 <w:szCs w:val="24"/>
               </w:rPr>
             </w:pPr>
             <w:r>
               <w:rPr>
-                <w:rFonts w:asciiTheme="majorBidi" w:hAnsiTheme="majorBidi" w:cstheme="majorBidi"/>
+                <w:rFonts w:cstheme="minorHAnsi"/>
                 <w:sz w:val="24"/>
                 <w:szCs w:val="24"/>
               </w:rPr>
@@ -46,13 +46,13 @@
         </w:tc>
         <w:tc>
           <w:tcPr>
-            <w:tcW w:w="2153" w:type="dxa"/>
+            <w:tcW w:w="2135" w:type="dxa"/>
           </w:tcPr>
           <w:p>
             <w:pPr>
               <w:jc w:val="center"/>
               <w:rPr>
-                <w:rFonts w:asciiTheme="majorBidi" w:hAnsiTheme="majorBidi" w:cstheme="majorBidi"/>
+                <w:rFonts w:cstheme="minorHAnsi"/>
                 <w:sz w:val="24"/>
                 <w:szCs w:val="24"/>
               </w:rPr>
@@ -60,7 +60,7 @@
             <w:proofErr w:type="spellStart"/>
             <w:r>
               <w:rPr>
-                <w:rFonts w:asciiTheme="majorBidi" w:hAnsiTheme="majorBidi" w:cstheme="majorBidi"/>
+                <w:rFonts w:cstheme="minorHAnsi"/>
                 <w:sz w:val="24"/>
                 <w:szCs w:val="24"/>
               </w:rPr>
@@ -71,13 +71,13 @@
         </w:tc>
         <w:tc>
           <w:tcPr>
-            <w:tcW w:w="2011" w:type="dxa"/>
+            <w:tcW w:w="2002" w:type="dxa"/>
           </w:tcPr>
           <w:p>
             <w:pPr>
               <w:jc w:val="center"/>
               <w:rPr>
-                <w:rFonts w:asciiTheme="majorBidi" w:hAnsiTheme="majorBidi" w:cstheme="majorBidi"/>
+                <w:rFonts w:cstheme="minorHAnsi"/>
                 <w:sz w:val="24"/>
                 <w:szCs w:val="24"/>
                 <w:lang w:val="id-ID"/>
@@ -85,7 +85,7 @@
             </w:pPr>
             <w:r>
               <w:rPr>
-                <w:rFonts w:asciiTheme="majorBidi" w:hAnsiTheme="majorBidi" w:cstheme="majorBidi"/>
+                <w:rFonts w:cstheme="minorHAnsi"/>
                 <w:sz w:val="24"/>
                 <w:szCs w:val="24"/>
                 <w:lang w:val="id-ID"/>
@@ -96,13 +96,13 @@
         </w:tc>
         <w:tc>
           <w:tcPr>
-            <w:tcW w:w="1762" w:type="dxa"/>
+            <w:tcW w:w="1757" w:type="dxa"/>
           </w:tcPr>
           <w:p>
             <w:pPr>
               <w:jc w:val="center"/>
               <w:rPr>
-                <w:rFonts w:asciiTheme="majorBidi" w:hAnsiTheme="majorBidi" w:cstheme="majorBidi"/>
+                <w:rFonts w:cstheme="minorHAnsi"/>
                 <w:sz w:val="24"/>
                 <w:szCs w:val="24"/>
               </w:rPr>
@@ -110,7 +110,7 @@
             <w:proofErr w:type="spellStart"/>
             <w:r>
               <w:rPr>
-                <w:rFonts w:asciiTheme="majorBidi" w:hAnsiTheme="majorBidi" w:cstheme="majorBidi"/>
+                <w:rFonts w:cstheme="minorHAnsi"/>
                 <w:sz w:val="24"/>
                 <w:szCs w:val="24"/>
               </w:rPr>
@@ -121,13 +121,13 @@
         </w:tc>
         <w:tc>
           <w:tcPr>
-            <w:tcW w:w="1554" w:type="dxa"/>
+            <w:tcW w:w="1589" w:type="dxa"/>
           </w:tcPr>
           <w:p>
             <w:pPr>
               <w:jc w:val="center"/>
               <w:rPr>
-                <w:rFonts w:asciiTheme="majorBidi" w:hAnsiTheme="majorBidi" w:cstheme="majorBidi"/>
+                <w:rFonts w:cstheme="minorHAnsi"/>
                 <w:sz w:val="24"/>
                 <w:szCs w:val="24"/>
               </w:rPr>
@@ -135,7 +135,7 @@
             <w:proofErr w:type="spellStart"/>
             <w:r>
               <w:rPr>
-                <w:rFonts w:asciiTheme="majorBidi" w:hAnsiTheme="majorBidi" w:cstheme="majorBidi"/>
+                <w:rFonts w:cstheme="minorHAnsi"/>
                 <w:sz w:val="24"/>
                 <w:szCs w:val="24"/>
               </w:rPr>
@@ -146,20 +146,20 @@
         </w:tc>
         <w:tc>
           <w:tcPr>
-            <w:tcW w:w="1171" w:type="dxa"/>
+            <w:tcW w:w="1167" w:type="dxa"/>
           </w:tcPr>
           <w:p>
             <w:pPr>
               <w:jc w:val="center"/>
               <w:rPr>
-                <w:rFonts w:asciiTheme="majorBidi" w:hAnsiTheme="majorBidi" w:cstheme="majorBidi"/>
+                <w:rFonts w:cstheme="minorHAnsi"/>
                 <w:sz w:val="24"/>
                 <w:szCs w:val="24"/>
               </w:rPr>
             </w:pPr>
             <w:r>
               <w:rPr>
-                <w:rFonts w:asciiTheme="majorBidi" w:hAnsiTheme="majorBidi" w:cstheme="majorBidi"/>
+                <w:rFonts w:cstheme="minorHAnsi"/>
                 <w:sz w:val="24"/>
                 <w:szCs w:val="24"/>
               </w:rPr>
@@ -174,7 +174,7 @@
         </w:trPr>
         <w:tc>
           <w:tcPr>
-            <w:tcW w:w="699" w:type="dxa"/>
+            <w:tcW w:w="700" w:type="dxa"/>
           </w:tcPr>
           <w:p>
             <w:pPr>
@@ -187,7 +187,7 @@
         </w:tc>
         <w:tc>
           <w:tcPr>
-            <w:tcW w:w="2153" w:type="dxa"/>
+            <w:tcW w:w="2135" w:type="dxa"/>
           </w:tcPr>
           <w:p>
             <w:pPr>
@@ -208,7 +208,7 @@
         </w:tc>
         <w:tc>
           <w:tcPr>
-            <w:tcW w:w="2011" w:type="dxa"/>
+            <w:tcW w:w="2002" w:type="dxa"/>
           </w:tcPr>
           <w:p>
             <w:pPr>
@@ -229,7 +229,7 @@
         </w:tc>
         <w:tc>
           <w:tcPr>
-            <w:tcW w:w="1762" w:type="dxa"/>
+            <w:tcW w:w="1757" w:type="dxa"/>
           </w:tcPr>
           <w:p>
             <w:pPr>
@@ -250,7 +250,7 @@
         </w:tc>
         <w:tc>
           <w:tcPr>
-            <w:tcW w:w="1554" w:type="dxa"/>
+            <w:tcW w:w="1589" w:type="dxa"/>
           </w:tcPr>
           <w:p>
             <w:pPr>
@@ -271,7 +271,7 @@
         </w:tc>
         <w:tc>
           <w:tcPr>
-            <w:tcW w:w="1171" w:type="dxa"/>
+            <w:tcW w:w="1167" w:type="dxa"/>
           </w:tcPr>
           <w:p>
             <w:pPr>
@@ -368,485 +368,146 @@
   <w:p>
     <w:pPr>
       <w:pStyle w:val="Header"/>
-      <w:tabs>
-        <w:tab w:val="right" w:pos="8597"/>
-      </w:tabs>
-      <w:jc w:val="center"/>
       <w:rPr>
-        <w:rFonts w:ascii="Times New Roman" w:hAnsi="Times New Roman" w:cs="Times New Roman"/>
         <w:b/>
         <w:bCs/>
-        <w:sz w:val="40"/>
-        <w:szCs w:val="40"/>
-        <w:lang w:val="en-ID"/>
+        <w:sz w:val="28"/>
+        <w:szCs w:val="28"/>
       </w:rPr>
     </w:pPr>
     <w:r>
       <w:rPr>
-        <w:noProof/>
-      </w:rPr>
-      <w:drawing>
-        <wp:anchor distT="0" distB="0" distL="114300" distR="114300" simplePos="0" relativeHeight="251661312" behindDoc="1" locked="0" layoutInCell="1" allowOverlap="1" wp14:anchorId="265E037A" wp14:editId="7FB83961">
-          <wp:simplePos x="0" y="0"/>
-          <wp:positionH relativeFrom="column">
-            <wp:posOffset>-509905</wp:posOffset>
-          </wp:positionH>
-          <wp:positionV relativeFrom="paragraph">
-            <wp:posOffset>-15777</wp:posOffset>
-          </wp:positionV>
-          <wp:extent cx="1088270" cy="1063869"/>
-          <wp:effectExtent l="0" t="0" r="0" b="3175"/>
-          <wp:wrapNone/>
-          <wp:docPr id="4" name="Picture 4" descr="Description: 20160616041056.png"/>
-          <wp:cNvGraphicFramePr>
-            <a:graphicFrameLocks xmlns:a="http://schemas.openxmlformats.org/drawingml/2006/main" noChangeAspect="1"/>
-          </wp:cNvGraphicFramePr>
-          <a:graphic xmlns:a="http://schemas.openxmlformats.org/drawingml/2006/main">
-            <a:graphicData uri="http://schemas.openxmlformats.org/drawingml/2006/picture">
-              <pic:pic xmlns:pic="http://schemas.openxmlformats.org/drawingml/2006/picture">
-                <pic:nvPicPr>
-                  <pic:cNvPr id="0" name="Picture 3" descr="Description: 20160616041056.png"/>
-                  <pic:cNvPicPr>
-                    <a:picLocks noChangeAspect="1" noChangeArrowheads="1"/>
-                  </pic:cNvPicPr>
-                </pic:nvPicPr>
-                <pic:blipFill>
-                  <a:blip r:embed="rId1">
-                    <a:clrChange>
-                      <a:clrFrom>
-                        <a:srgbClr val="FDFEFC"/>
-                      </a:clrFrom>
-                      <a:clrTo>
-                        <a:srgbClr val="FDFEFC">
-                          <a:alpha val="0"/>
-                        </a:srgbClr>
-                      </a:clrTo>
-                    </a:clrChange>
-                    <a:extLst>
-                      <a:ext uri="{28A0092B-C50C-407E-A947-70E740481C1C}">
-                        <a14:useLocalDpi xmlns:a14="http://schemas.microsoft.com/office/drawing/2010/main" val="0"/>
-                      </a:ext>
-                    </a:extLst>
-                  </a:blip>
-                  <a:srcRect/>
-                  <a:stretch>
-                    <a:fillRect/>
-                  </a:stretch>
-                </pic:blipFill>
-                <pic:spPr bwMode="auto">
-                  <a:xfrm>
-                    <a:off x="0" y="0"/>
-                    <a:ext cx="1088270" cy="1063869"/>
-                  </a:xfrm>
-                  <a:prstGeom prst="rect">
-                    <a:avLst/>
-                  </a:prstGeom>
-                  <a:noFill/>
-                  <a:ln>
-                    <a:noFill/>
-                  </a:ln>
-                </pic:spPr>
-              </pic:pic>
-            </a:graphicData>
-          </a:graphic>
-          <wp14:sizeRelH relativeFrom="page">
-            <wp14:pctWidth>0</wp14:pctWidth>
-          </wp14:sizeRelH>
-          <wp14:sizeRelV relativeFrom="page">
-            <wp14:pctHeight>0</wp14:pctHeight>
-          </wp14:sizeRelV>
-        </wp:anchor>
-      </w:drawing>
-    </w:r>
-    <w:r>
-      <w:rPr>
-        <w:noProof/>
-      </w:rPr>
-      <w:drawing>
-        <wp:anchor distT="0" distB="0" distL="114300" distR="114300" simplePos="0" relativeHeight="251659264" behindDoc="1" locked="0" layoutInCell="1" allowOverlap="1" wp14:anchorId="597E4B2D" wp14:editId="5D16F0D0">
-          <wp:simplePos x="0" y="0"/>
-          <wp:positionH relativeFrom="column">
-            <wp:posOffset>5363210</wp:posOffset>
-          </wp:positionH>
-          <wp:positionV relativeFrom="paragraph">
-            <wp:posOffset>-173355</wp:posOffset>
-          </wp:positionV>
-          <wp:extent cx="1202055" cy="1221740"/>
-          <wp:effectExtent l="0" t="0" r="0" b="0"/>
-          <wp:wrapNone/>
-          <wp:docPr id="5" name="Picture 5" descr="Description: Logo IPPNU.png"/>
-          <wp:cNvGraphicFramePr>
-            <a:graphicFrameLocks xmlns:a="http://schemas.openxmlformats.org/drawingml/2006/main" noChangeAspect="1"/>
-          </wp:cNvGraphicFramePr>
-          <a:graphic xmlns:a="http://schemas.openxmlformats.org/drawingml/2006/main">
-            <a:graphicData uri="http://schemas.openxmlformats.org/drawingml/2006/picture">
-              <pic:pic xmlns:pic="http://schemas.openxmlformats.org/drawingml/2006/picture">
-                <pic:nvPicPr>
-                  <pic:cNvPr id="0" name="Picture 0" descr="Description: Logo IPPNU.png"/>
-                  <pic:cNvPicPr>
-                    <a:picLocks noChangeAspect="1" noChangeArrowheads="1"/>
-                  </pic:cNvPicPr>
-                </pic:nvPicPr>
-                <pic:blipFill>
-                  <a:blip r:embed="rId2">
-                    <a:extLst>
-                      <a:ext uri="{28A0092B-C50C-407E-A947-70E740481C1C}">
-                        <a14:useLocalDpi xmlns:a14="http://schemas.microsoft.com/office/drawing/2010/main" val="0"/>
-                      </a:ext>
-                    </a:extLst>
-                  </a:blip>
-                  <a:srcRect l="3706" t="3665" r="3503" b="2605"/>
-                  <a:stretch>
-                    <a:fillRect/>
-                  </a:stretch>
-                </pic:blipFill>
-                <pic:spPr bwMode="auto">
-                  <a:xfrm>
-                    <a:off x="0" y="0"/>
-                    <a:ext cx="1202055" cy="1221740"/>
-                  </a:xfrm>
-                  <a:prstGeom prst="rect">
-                    <a:avLst/>
-                  </a:prstGeom>
-                  <a:noFill/>
-                  <a:ln>
-                    <a:noFill/>
-                  </a:ln>
-                </pic:spPr>
-              </pic:pic>
-            </a:graphicData>
-          </a:graphic>
-          <wp14:sizeRelH relativeFrom="page">
-            <wp14:pctWidth>0</wp14:pctWidth>
-          </wp14:sizeRelH>
-          <wp14:sizeRelV relativeFrom="page">
-            <wp14:pctHeight>0</wp14:pctHeight>
-          </wp14:sizeRelV>
-        </wp:anchor>
-      </w:drawing>
-    </w:r>
-    <w:r>
-      <w:rPr>
-        <w:rFonts w:ascii="Times New Roman" w:hAnsi="Times New Roman" w:cs="Times New Roman"/>
         <w:b/>
         <w:bCs/>
-        <w:sz w:val="40"/>
-        <w:szCs w:val="40"/>
-        <w:lang w:val="en-ID"/>
+        <w:sz w:val="28"/>
+        <w:szCs w:val="28"/>
       </w:rPr>
-      <w:t>PIMPINAN RANTING</w:t>
+      <w:t>LAPORAN KEUANGAN</w:t>
     </w:r>
   </w:p>
   <w:p>
     <w:pPr>
       <w:pStyle w:val="Header"/>
-      <w:tabs>
-        <w:tab w:val="right" w:pos="8597"/>
-      </w:tabs>
-      <w:jc w:val="center"/>
       <w:rPr>
-        <w:rFonts w:ascii="Times New Roman" w:hAnsi="Times New Roman" w:cs="Times New Roman"/>
         <w:b/>
         <w:bCs/>
-        <w:sz w:val="30"/>
-        <w:szCs w:val="30"/>
-        <w:lang w:val="en-ID"/>
+        <w:sz w:val="28"/>
+        <w:szCs w:val="28"/>
       </w:rPr>
     </w:pPr>
     <w:r>
       <w:rPr>
-        <w:rFonts w:ascii="Times New Roman" w:hAnsi="Times New Roman" w:cs="Times New Roman"/>
         <w:b/>
         <w:bCs/>
-        <w:color w:val="008000"/>
-        <w:sz w:val="30"/>
-        <w:szCs w:val="30"/>
-        <w:lang w:val="en-ID"/>
+        <w:sz w:val="28"/>
+        <w:szCs w:val="28"/>
       </w:rPr>
-      <w:t>IKATAN PELAJAR NAHDLATUL ULAMA</w:t>
+      <w:t>${</w:t>
+    </w:r>
+    <w:proofErr w:type="spellStart"/>
+    <w:r>
+      <w:rPr>
+        <w:b/>
+        <w:bCs/>
+        <w:sz w:val="28"/>
+        <w:szCs w:val="28"/>
+      </w:rPr>
+      <w:t>nama_sheet</w:t>
+    </w:r>
+    <w:proofErr w:type="spellEnd"/>
+    <w:r>
+      <w:rPr>
+        <w:b/>
+        <w:bCs/>
+        <w:sz w:val="28"/>
+        <w:szCs w:val="28"/>
+      </w:rPr>
+      <w:t>}</w:t>
     </w:r>
   </w:p>
   <w:p>
     <w:pPr>
       <w:pStyle w:val="Header"/>
-      <w:tabs>
-        <w:tab w:val="right" w:pos="8597"/>
-      </w:tabs>
-      <w:jc w:val="center"/>
       <w:rPr>
-        <w:rFonts w:ascii="Times New Roman" w:hAnsi="Times New Roman" w:cs="Times New Roman"/>
-        <w:b/>
-        <w:bCs/>
-        <w:color w:val="008000"/>
-        <w:sz w:val="30"/>
-        <w:szCs w:val="30"/>
-        <w:lang w:val="en-ID"/>
+        <w:rFonts w:ascii="Courier New" w:hAnsi="Courier New" w:cs="Courier New"/>
       </w:rPr>
     </w:pPr>
     <w:r>
       <w:rPr>
-        <w:rFonts w:ascii="Times New Roman" w:hAnsi="Times New Roman" w:cs="Times New Roman"/>
-        <w:b/>
-        <w:bCs/>
-        <w:color w:val="008000"/>
-        <w:sz w:val="30"/>
-        <w:szCs w:val="30"/>
-        <w:lang w:val="en-ID"/>
+        <w:rFonts w:ascii="Courier New" w:hAnsi="Courier New" w:cs="Courier New"/>
       </w:rPr>
-      <w:t>IKATAN PELAJAR PUTRI NAHDLATUL ULAMA</w:t>
+      <w:t xml:space="preserve">App by: </w:t>
     </w:r>
+    <w:proofErr w:type="spellStart"/>
+    <w:r>
+      <w:rPr>
+        <w:rFonts w:ascii="Courier New" w:hAnsi="Courier New" w:cs="Courier New"/>
+      </w:rPr>
+      <w:t>ubeddahlan</w:t>
+    </w:r>
+    <w:proofErr w:type="spellEnd"/>
   </w:p>
   <w:p>
     <w:pPr>
       <w:pStyle w:val="Header"/>
-      <w:tabs>
-        <w:tab w:val="right" w:pos="8597"/>
-      </w:tabs>
       <w:jc w:val="center"/>
       <w:rPr>
-        <w:rFonts w:ascii="Times New Roman" w:hAnsi="Times New Roman" w:cs="Times New Roman"/>
-        <w:sz w:val="36"/>
-        <w:szCs w:val="36"/>
-        <w:lang w:val="id-ID"/>
+        <w:rFonts w:ascii="Courier New" w:hAnsi="Courier New" w:cs="Courier New"/>
       </w:rPr>
     </w:pPr>
     <w:r>
       <w:rPr>
-        <w:rFonts w:ascii="Times New Roman" w:hAnsi="Times New Roman" w:cs="Times New Roman"/>
-        <w:b/>
-        <w:bCs/>
-        <w:sz w:val="36"/>
-        <w:szCs w:val="36"/>
-        <w:lang w:val="id-ID"/>
-      </w:rPr>
-      <w:t>DESA TERIK</w:t>
-    </w:r>
-  </w:p>
-  <w:p>
-    <w:pPr>
-      <w:pStyle w:val="Header"/>
-      <w:tabs>
-        <w:tab w:val="right" w:pos="8597"/>
-      </w:tabs>
-      <w:jc w:val="center"/>
-      <w:rPr>
-        <w:rFonts w:ascii="Times New Roman" w:hAnsi="Times New Roman" w:cs="Times New Roman"/>
-        <w:i/>
-        <w:iCs/>
-        <w:sz w:val="18"/>
-        <w:szCs w:val="18"/>
-        <w:lang w:val="id-ID"/>
-      </w:rPr>
-    </w:pPr>
-    <w:proofErr w:type="spellStart"/>
-    <w:r>
-      <w:rPr>
-        <w:rFonts w:ascii="Times New Roman" w:hAnsi="Times New Roman" w:cs="Times New Roman"/>
-        <w:i/>
-        <w:iCs/>
-        <w:sz w:val="18"/>
-        <w:szCs w:val="18"/>
-        <w:lang w:val="en-ID"/>
-      </w:rPr>
-      <w:t>Sekretaria</w:t>
-    </w:r>
-    <w:r>
-      <w:rPr>
-        <w:rFonts w:ascii="Times New Roman" w:hAnsi="Times New Roman" w:cs="Times New Roman"/>
-        <w:i/>
-        <w:iCs/>
-        <w:sz w:val="18"/>
-        <w:szCs w:val="18"/>
-        <w:lang w:val="en-ID"/>
-      </w:rPr>
-      <w:t>t</w:t>
-    </w:r>
-    <w:proofErr w:type="spellEnd"/>
-    <w:r>
-      <w:rPr>
-        <w:rFonts w:ascii="Times New Roman" w:hAnsi="Times New Roman" w:cs="Times New Roman"/>
-        <w:i/>
-        <w:iCs/>
-        <w:sz w:val="18"/>
-        <w:szCs w:val="18"/>
-        <w:lang w:val="en-ID"/>
-      </w:rPr>
-      <w:t>: Jl. KH Abdul Ghofarnadi No.01 Terik</w:t>
-    </w:r>
-    <w:r>
-      <w:rPr>
-        <w:rFonts w:ascii="Times New Roman" w:hAnsi="Times New Roman" w:cs="Times New Roman"/>
-        <w:i/>
-        <w:iCs/>
-        <w:sz w:val="18"/>
-        <w:szCs w:val="18"/>
-        <w:lang w:val="en-ID"/>
-      </w:rPr>
-      <w:t>-</w:t>
-    </w:r>
-    <w:r>
-      <w:rPr>
-        <w:rFonts w:ascii="Times New Roman" w:hAnsi="Times New Roman" w:cs="Times New Roman"/>
-        <w:i/>
-        <w:iCs/>
-        <w:sz w:val="18"/>
-        <w:szCs w:val="18"/>
-        <w:lang w:val="id-ID"/>
-      </w:rPr>
-      <w:t>Krian</w:t>
-    </w:r>
-    <w:r>
-      <w:rPr>
-        <w:rFonts w:ascii="Times New Roman" w:hAnsi="Times New Roman" w:cs="Times New Roman"/>
-        <w:i/>
-        <w:iCs/>
-        <w:sz w:val="18"/>
-        <w:szCs w:val="18"/>
-        <w:lang w:val="en-ID"/>
-      </w:rPr>
-      <w:t>-</w:t>
-    </w:r>
-    <w:proofErr w:type="spellStart"/>
-    <w:r>
-      <w:rPr>
-        <w:rFonts w:ascii="Times New Roman" w:hAnsi="Times New Roman" w:cs="Times New Roman"/>
-        <w:i/>
-        <w:iCs/>
-        <w:sz w:val="18"/>
-        <w:szCs w:val="18"/>
-        <w:lang w:val="en-ID"/>
-      </w:rPr>
-      <w:t>S</w:t>
-    </w:r>
-    <w:r>
-      <w:rPr>
-        <w:rFonts w:ascii="Times New Roman" w:hAnsi="Times New Roman" w:cs="Times New Roman"/>
-        <w:i/>
-        <w:iCs/>
-        <w:sz w:val="18"/>
-        <w:szCs w:val="18"/>
-        <w:lang w:val="en-ID"/>
-      </w:rPr>
-      <w:t>idoarjo</w:t>
-    </w:r>
-    <w:proofErr w:type="spellEnd"/>
-    <w:r>
-      <w:rPr>
-        <w:rFonts w:ascii="Times New Roman" w:hAnsi="Times New Roman" w:cs="Times New Roman"/>
-        <w:i/>
-        <w:iCs/>
-        <w:sz w:val="18"/>
-        <w:szCs w:val="18"/>
-        <w:lang w:val="en-ID"/>
-      </w:rPr>
-      <w:t xml:space="preserve"> 612</w:t>
-    </w:r>
-    <w:r>
-      <w:rPr>
-        <w:rFonts w:ascii="Times New Roman" w:hAnsi="Times New Roman" w:cs="Times New Roman"/>
-        <w:i/>
-        <w:iCs/>
-        <w:sz w:val="18"/>
-        <w:szCs w:val="18"/>
-        <w:lang w:val="id-ID"/>
-      </w:rPr>
-      <w:t>62</w:t>
-    </w:r>
-    <w:r>
-      <w:rPr>
-        <w:rFonts w:ascii="Times New Roman" w:hAnsi="Times New Roman" w:cs="Times New Roman"/>
-        <w:i/>
-        <w:iCs/>
-        <w:sz w:val="18"/>
-        <w:szCs w:val="18"/>
-        <w:lang w:val="en-ID"/>
-      </w:rPr>
-      <w:t xml:space="preserve"> </w:t>
-    </w:r>
-    <w:r>
-      <w:rPr>
-        <w:rFonts w:ascii="Times New Roman" w:hAnsi="Times New Roman" w:cs="Times New Roman"/>
-        <w:i/>
-        <w:iCs/>
-        <w:sz w:val="18"/>
-        <w:szCs w:val="18"/>
-        <w:lang w:val="en-ID"/>
-      </w:rPr>
-      <w:t xml:space="preserve">Telp. </w:t>
-    </w:r>
-    <w:r>
-      <w:rPr>
-        <w:rFonts w:ascii="Times New Roman" w:hAnsi="Times New Roman" w:cs="Times New Roman"/>
-        <w:i/>
-        <w:iCs/>
-        <w:sz w:val="18"/>
-        <w:szCs w:val="18"/>
-        <w:lang w:val="en-ID"/>
-      </w:rPr>
-      <w:t>08</w:t>
-    </w:r>
-    <w:r>
-      <w:rPr>
-        <w:rFonts w:ascii="Times New Roman" w:hAnsi="Times New Roman" w:cs="Times New Roman"/>
-        <w:i/>
-        <w:iCs/>
-        <w:sz w:val="18"/>
-        <w:szCs w:val="18"/>
-        <w:lang w:val="id-ID"/>
-      </w:rPr>
-      <w:t>8805766369</w:t>
-    </w:r>
-  </w:p>
-  <w:p>
-    <w:pPr>
-      <w:pStyle w:val="Header"/>
-    </w:pPr>
-    <w:r>
-      <w:rPr>
+        <w:rFonts w:ascii="Courier New" w:hAnsi="Courier New" w:cs="Courier New"/>
         <w:noProof/>
       </w:rPr>
       <mc:AlternateContent>
         <mc:Choice Requires="wps">
           <w:drawing>
-            <wp:anchor distT="4294967295" distB="4294967295" distL="114300" distR="114300" simplePos="0" relativeHeight="251660288" behindDoc="0" locked="0" layoutInCell="1" allowOverlap="1" wp14:anchorId="542131E1" wp14:editId="1883682C">
+            <wp:anchor distT="0" distB="0" distL="114300" distR="114300" simplePos="0" relativeHeight="251659264" behindDoc="0" locked="0" layoutInCell="1" allowOverlap="1" wp14:anchorId="6F90AD45" wp14:editId="77433944">
               <wp:simplePos x="0" y="0"/>
               <wp:positionH relativeFrom="column">
-                <wp:posOffset>591185</wp:posOffset>
+                <wp:posOffset>-19050</wp:posOffset>
               </wp:positionH>
               <wp:positionV relativeFrom="paragraph">
-                <wp:posOffset>62963</wp:posOffset>
+                <wp:posOffset>40005</wp:posOffset>
               </wp:positionV>
-              <wp:extent cx="4862830" cy="0"/>
-              <wp:effectExtent l="0" t="19050" r="13970" b="19050"/>
+              <wp:extent cx="6051550" cy="0"/>
+              <wp:effectExtent l="0" t="19050" r="25400" b="19050"/>
               <wp:wrapNone/>
-              <wp:docPr id="1" name="Straight Connector 1"/>
-              <wp:cNvGraphicFramePr>
-                <a:graphicFrameLocks xmlns:a="http://schemas.openxmlformats.org/drawingml/2006/main"/>
-              </wp:cNvGraphicFramePr>
+              <wp:docPr id="421153038" name="Straight Connector 2"/>
+              <wp:cNvGraphicFramePr/>
               <a:graphic xmlns:a="http://schemas.openxmlformats.org/drawingml/2006/main">
                 <a:graphicData uri="http://schemas.microsoft.com/office/word/2010/wordprocessingShape">
                   <wps:wsp>
-                    <wps:cNvCnPr>
-                      <a:cxnSpLocks/>
-                    </wps:cNvCnPr>
+                    <wps:cNvCnPr/>
                     <wps:spPr>
                       <a:xfrm>
                         <a:off x="0" y="0"/>
-                        <a:ext cx="4862830" cy="0"/>
+                        <a:ext cx="6051550" cy="0"/>
                       </a:xfrm>
                       <a:prstGeom prst="line">
                         <a:avLst/>
                       </a:prstGeom>
-                      <a:noFill/>
-                      <a:ln w="38100" cap="flat" cmpd="thickThin" algn="ctr">
+                      <a:ln w="28575">
                         <a:solidFill>
-                          <a:sysClr val="windowText" lastClr="000000"/>
+                          <a:schemeClr val="tx1"/>
                         </a:solidFill>
-                        <a:prstDash val="solid"/>
-                        <a:miter lim="800000"/>
                       </a:ln>
-                      <a:effectLst/>
                     </wps:spPr>
+                    <wps:style>
+                      <a:lnRef idx="1">
+                        <a:schemeClr val="accent1"/>
+                      </a:lnRef>
+                      <a:fillRef idx="0">
+                        <a:schemeClr val="accent1"/>
+                      </a:fillRef>
+                      <a:effectRef idx="0">
+                        <a:schemeClr val="accent1"/>
+                      </a:effectRef>
+                      <a:fontRef idx="minor">
+                        <a:schemeClr val="tx1"/>
+                      </a:fontRef>
+                    </wps:style>
                     <wps:bodyPr/>
                   </wps:wsp>
                 </a:graphicData>
@@ -854,18 +515,12 @@
               <wp14:sizeRelH relativeFrom="margin">
                 <wp14:pctWidth>0</wp14:pctWidth>
               </wp14:sizeRelH>
-              <wp14:sizeRelV relativeFrom="page">
-                <wp14:pctHeight>0</wp14:pctHeight>
-              </wp14:sizeRelV>
             </wp:anchor>
           </w:drawing>
         </mc:Choice>
         <mc:Fallback>
           <w:pict>
-            <v:line w14:anchorId="7E56E61D" id="Straight Connector 1" o:spid="_x0000_s1026" style="position:absolute;z-index:251660288;visibility:visible;mso-wrap-style:square;mso-width-percent:0;mso-height-percent:0;mso-wrap-distance-left:9pt;mso-wrap-distance-top:-3e-5mm;mso-wrap-distance-right:9pt;mso-wrap-distance-bottom:-3e-5mm;mso-position-horizontal:absolute;mso-position-horizontal-relative:text;mso-position-vertical:absolute;mso-position-vertical-relative:text;mso-width-percent:0;mso-height-percent:0;mso-width-relative:margin;mso-height-relative:page" from="46.55pt,4.95pt" to="429.45pt,4.95pt" o:gfxdata="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" strokecolor="windowText" strokeweight="3pt">
-              <v:stroke linestyle="thickThin" joinstyle="miter"/>
-              <o:lock v:ext="edit" shapetype="f"/>
-            </v:line>
+            <v:line w14:anchorId="1D46994C" id="Straight Connector 2" o:spid="_x0000_s1026" style="position:absolute;z-index:251659264;visibility:visible;mso-wrap-style:square;mso-width-percent:0;mso-wrap-distance-left:9pt;mso-wrap-distance-top:0;mso-wrap-distance-right:9pt;mso-wrap-distance-bottom:0;mso-position-horizontal:absolute;mso-position-horizontal-relative:text;mso-position-vertical:absolute;mso-position-vertical-relative:text;mso-width-percent:0;mso-width-relative:margin" from="-1.5pt,3.15pt" to="475pt,3.15pt" o:gfxdata="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" strokecolor="black [3213]" strokeweight="2.25pt"/>
           </w:pict>
         </mc:Fallback>
       </mc:AlternateContent>

</xml_diff>